<commit_message>
+Nem tudom hogy így kell-e de próbálok dokumentálni
</commit_message>
<xml_diff>
--- a/Dokumentáció/Vizsga/alkalmazás dokumentáció.docx
+++ b/Dokumentáció/Vizsga/alkalmazás dokumentáció.docx
@@ -433,49 +433,16 @@
         <w:t>az,</w:t>
       </w:r>
       <w:r>
-        <w:t xml:space="preserve"> </w:t>
-      </w:r>
-      <w:r>
-        <w:t xml:space="preserve">hogy az embereknek szüksége lehet egy olyan </w:t>
+        <w:t xml:space="preserve"> hogy az embereknek szüksége lehet egy olyan </w:t>
       </w:r>
       <w:r>
         <w:t>weboldalra,</w:t>
       </w:r>
       <w:r>
-        <w:t xml:space="preserve"> ami segítségével</w:t>
-      </w:r>
-      <w:r>
-        <w:t xml:space="preserve">, </w:t>
-      </w:r>
-      <w:r>
-        <w:t>a különböző</w:t>
-      </w:r>
-      <w:r>
-        <w:t xml:space="preserve"> játékok, és egyéb programok gépigényét egy könnyen kezelhető, egységes felületen </w:t>
-      </w:r>
-      <w:r>
-        <w:t>tudják nyomon követni</w:t>
-      </w:r>
-      <w:r>
-        <w:t>.</w:t>
-      </w:r>
-      <w:r>
-        <w:t xml:space="preserve"> </w:t>
-      </w:r>
-      <w:r>
-        <w:t xml:space="preserve">Az emberek sok időt töltenek szoftverek használatával, és ezért felmerül az a reális igény, hogy könnyebben megtalálják a céljuknak megfelelő alkalmazást. Egy felhasználó </w:t>
-      </w:r>
-      <w:r>
-        <w:t>sok energiát</w:t>
-      </w:r>
-      <w:r>
-        <w:t xml:space="preserve"> és időt tölthet el azzal, hogy több számára megfelelőnek tűnő szoftvert letöltsön, és kipróbáljon, ha az adott szoftver nem fut jól az ő gépén, azzal sok időt is veszíthet a munkavégzéséből.</w:t>
-      </w:r>
-      <w:r>
-        <w:t xml:space="preserve"> </w:t>
-      </w:r>
-      <w:r>
-        <w:t>Ezzel szemben a mi weblapunk megoldást nyújt arra, hogy időt, és pénzt megtakarítva tudja kiválasztani azt a programot, ami megfelelően működik az ő gépén.</w:t>
+        <w:t xml:space="preserve"> ami segítségével, a különböző játékok, és egyéb programok gépigényét egy könnyen kezelhető, egységes felületen tudják nyomon követni.</w:t>
+      </w:r>
+      <w:r>
+        <w:t xml:space="preserve"> Az emberek sok időt töltenek szoftverek használatával, és ezért felmerül az a reális igény, hogy könnyebben megtalálják a céljuknak megfelelő alkalmazást. Egy felhasználó sok energiát és időt tölthet el azzal, hogy több számára megfelelőnek tűnő szoftvert letöltsön, és kipróbáljon, ha az adott szoftver nem fut jól az ő gépén, azzal sok időt is veszíthet a munkavégzéséből. Ezzel szemben a mi weblapunk megoldást nyújt arra, hogy időt, és pénzt megtakarítva tudja kiválasztani azt a programot, ami megfelelően működik az ő gépén.</w:t>
       </w:r>
     </w:p>
     <w:p>
@@ -532,10 +499,7 @@
         <w:t>.</w:t>
       </w:r>
       <w:r>
-        <w:t xml:space="preserve"> </w:t>
-      </w:r>
-      <w:r>
-        <w:t>Hasznosságát mutatja az, hogy a felhasználó számára nem szükséges egy adott szoftvert megvenni, és kipróbálni ahhoz, hogy tudja, hogy az hogyan fut az ő gépén. Továbbá nem kerül neki sok időbe az, hogy különböző fórumokon, videókban kelljen utánanéznie a számára szükséges információknak.</w:t>
+        <w:t xml:space="preserve"> Hasznosságát mutatja az, hogy a felhasználó számára nem szükséges egy adott szoftvert megvenni, és kipróbálni ahhoz, hogy tudja, hogy az hogyan fut az ő gépén. Továbbá nem kerül neki sok időbe az, hogy különböző fórumokon, videókban kelljen utánanéznie a számára szükséges információknak.</w:t>
       </w:r>
       <w:r>
         <w:br/>
@@ -556,40 +520,11 @@
     </w:p>
     <w:p>
       <w:r>
-        <w:t>Hasonló már létező weboldal</w:t>
-      </w:r>
-      <w:r>
-        <w:t>ak közül a legkeresettebb</w:t>
-      </w:r>
-      <w:r>
-        <w:t xml:space="preserve"> a Gépigény.hu, itt sok játék működéséhez szükséges hardver-igények megtekintésére van lehetőség. Megjeleníti a futáshoz szükséges minimumot, valamint egy ahhoz optimális konfig</w:t>
-      </w:r>
-      <w:r>
-        <w:t>uráció</w:t>
-      </w:r>
-      <w:r>
-        <w:t xml:space="preserve"> is.</w:t>
+        <w:t>Hasonló már létező weboldalak közül a legkeresettebb a Gépigény.hu, itt sok játék működéséhez szükséges hardver-igények megtekintésére van lehetőség. Megjeleníti a futáshoz szükséges minimumot, valamint egy ahhoz optimális konfiguráció is.</w:t>
       </w:r>
       <w:r>
         <w:br/>
-      </w:r>
-      <w:r>
-        <w:t>Továbbá ezen oldal adata</w:t>
-      </w:r>
-      <w:r>
-        <w:t xml:space="preserve"> több helyen nem naprakészek, elavultak. Egyes újabb játékok nem is szerepelnek az adatbázisában, továbbá azok fokozatos optimalizálása esetén az adatok módosítására, frissítésre nem kerül sor. Ezzel szemben a mi weblapunk adatai </w:t>
-      </w:r>
-      <w:r>
-        <w:t>naprakészek</w:t>
-      </w:r>
-      <w:r>
-        <w:t xml:space="preserve"> lesznek</w:t>
-      </w:r>
-      <w:r>
-        <w:t>, erről a Fejlesztőcsapat gondoskodik</w:t>
-      </w:r>
-      <w:r>
-        <w:t>.</w:t>
+        <w:t>Továbbá ezen oldal adata több helyen nem naprakészek, elavultak. Egyes újabb játékok nem is szerepelnek az adatbázisában, továbbá azok fokozatos optimalizálása esetén az adatok módosítására, frissítésre nem kerül sor. Ezzel szemben a mi weblapunk adatai naprakészek lesznek, erről a Fejlesztőcsapat gondoskodik.</w:t>
       </w:r>
     </w:p>
     <w:p/>
@@ -682,13 +617,7 @@
         <w:t xml:space="preserve"> nehezen találják meg a gépükhöz szükséges, és egymással kompatibilis hardver eszközöket</w:t>
       </w:r>
       <w:r>
-        <w:t xml:space="preserve">. Erre nyújt megoldást a mi programunk, hiszen a </w:t>
-      </w:r>
-      <w:r>
-        <w:t>hardver</w:t>
-      </w:r>
-      <w:r>
-        <w:t xml:space="preserve"> kompatibilitást is könnyedén leellenőrizheti</w:t>
+        <w:t>. Erre nyújt megoldást a mi programunk, hiszen a hardver kompatibilitást is könnyedén leellenőrizheti</w:t>
       </w:r>
       <w:r>
         <w:t>. Nekik fontos lehet az, hogy könnyebben tudják kiválasztani a számukra megfelelő hardvereket, és ellenőrizhessék azok kompatibilitását, ezzel elkerülve azt, hogy esetlegesen egymással nem kompatibilis eszközöket vásároljanak meg.</w:t>
@@ -753,13 +682,7 @@
     </w:p>
     <w:p>
       <w:r>
-        <w:t xml:space="preserve">Az oldal </w:t>
-      </w:r>
-      <w:r>
-        <w:t>adatbázisból</w:t>
-      </w:r>
-      <w:r>
-        <w:t xml:space="preserve"> nyeri ki az át</w:t>
+        <w:t>Az oldal adatbázisból nyeri ki az át</w:t>
       </w:r>
       <w:r>
         <w:t>alános</w:t>
@@ -777,13 +700,7 @@
         <w:t>megjelenítendő</w:t>
       </w:r>
       <w:r>
-        <w:t xml:space="preserve"> adatokat, amelyeket különböző </w:t>
-      </w:r>
-      <w:r>
-        <w:t>formátumokban</w:t>
-      </w:r>
-      <w:r>
-        <w:t xml:space="preserve"> ad vissza. </w:t>
+        <w:t xml:space="preserve"> adatokat, amelyeket különböző formátumokban ad vissza. </w:t>
       </w:r>
       <w:r>
         <w:t>I</w:t>
@@ -806,10 +723,7 @@
         <w:t>A frontend és az adatbázis közötti kommunikációt a backend viszi végbe, amely a</w:t>
       </w:r>
       <w:r>
-        <w:t xml:space="preserve"> </w:t>
-      </w:r>
-      <w:r>
-        <w:t>localhost:44316</w:t>
+        <w:t xml:space="preserve"> localhost:44316</w:t>
       </w:r>
       <w:r>
         <w:t>-as port-ján zajlik</w:t>
@@ -912,6 +826,853 @@
     <w:p>
       <w:r>
         <w:t>ldfvmdvnmnvxc,m</w:t>
+      </w:r>
+    </w:p>
+    <w:p>
+      <w:pPr>
+        <w:pStyle w:val="Cmsor2"/>
+      </w:pPr>
+      <w:r>
+        <w:t>Weboldal szerkezete és navigáció</w:t>
+      </w:r>
+    </w:p>
+    <w:p>
+      <w:r>
+        <w:drawing>
+          <wp:anchor distT="0" distB="0" distL="114300" distR="114300" simplePos="0" relativeHeight="251659264" behindDoc="0" locked="0" layoutInCell="1" allowOverlap="1" wp14:anchorId="3B1C4891" wp14:editId="711F79CE">
+            <wp:simplePos x="0" y="0"/>
+            <wp:positionH relativeFrom="margin">
+              <wp:align>right</wp:align>
+            </wp:positionH>
+            <wp:positionV relativeFrom="paragraph">
+              <wp:posOffset>582930</wp:posOffset>
+            </wp:positionV>
+            <wp:extent cx="5575300" cy="2907665"/>
+            <wp:effectExtent l="0" t="0" r="6350" b="6985"/>
+            <wp:wrapSquare wrapText="bothSides"/>
+            <wp:docPr id="1883888768" name="Kép 1" descr="A képen szöveg, képernyőkép, szoftver, Multimédiás szoftver látható&#10;&#10;Előfordulhat, hogy a mesterséges intelligencia által létrehozott tartalom helytelen."/>
+            <wp:cNvGraphicFramePr>
+              <a:graphicFrameLocks xmlns:a="http://schemas.openxmlformats.org/drawingml/2006/main" noChangeAspect="1"/>
+            </wp:cNvGraphicFramePr>
+            <a:graphic xmlns:a="http://schemas.openxmlformats.org/drawingml/2006/main">
+              <a:graphicData uri="http://schemas.openxmlformats.org/drawingml/2006/picture">
+                <pic:pic xmlns:pic="http://schemas.openxmlformats.org/drawingml/2006/picture">
+                  <pic:nvPicPr>
+                    <pic:cNvPr id="1883888768" name="Kép 1" descr="A képen szöveg, képernyőkép, szoftver, Multimédiás szoftver látható&#10;&#10;Előfordulhat, hogy a mesterséges intelligencia által létrehozott tartalom helytelen."/>
+                    <pic:cNvPicPr/>
+                  </pic:nvPicPr>
+                  <pic:blipFill>
+                    <a:blip r:embed="rId10" cstate="print">
+                      <a:extLst>
+                        <a:ext uri="{28A0092B-C50C-407E-A947-70E740481C1C}">
+                          <a14:useLocalDpi xmlns:a14="http://schemas.microsoft.com/office/drawing/2010/main" val="0"/>
+                        </a:ext>
+                      </a:extLst>
+                    </a:blip>
+                    <a:stretch>
+                      <a:fillRect/>
+                    </a:stretch>
+                  </pic:blipFill>
+                  <pic:spPr>
+                    <a:xfrm>
+                      <a:off x="0" y="0"/>
+                      <a:ext cx="5575300" cy="2907665"/>
+                    </a:xfrm>
+                    <a:prstGeom prst="rect">
+                      <a:avLst/>
+                    </a:prstGeom>
+                  </pic:spPr>
+                </pic:pic>
+              </a:graphicData>
+            </a:graphic>
+            <wp14:sizeRelH relativeFrom="margin">
+              <wp14:pctWidth>0</wp14:pctWidth>
+            </wp14:sizeRelH>
+            <wp14:sizeRelV relativeFrom="margin">
+              <wp14:pctHeight>0</wp14:pctHeight>
+            </wp14:sizeRelV>
+          </wp:anchor>
+        </w:drawing>
+      </w:r>
+      <w:r>
+        <w:t>A főoldal két alapvető funkciót tartalmaz, a bejelentkezést, valamint néhányat az oldalon jelenlévő alkalmazások. A főoldalról három menü segítségével is tovább léphet</w:t>
+      </w:r>
+      <w:r>
+        <w:t>.</w:t>
+      </w:r>
+    </w:p>
+    <w:p>
+      <w:pPr>
+        <w:jc w:val="right"/>
+      </w:pPr>
+    </w:p>
+    <w:p>
+      <w:pPr>
+        <w:pStyle w:val="Listaszerbekezds"/>
+        <w:numPr>
+          <w:ilvl w:val="0"/>
+          <w:numId w:val="3"/>
+        </w:numPr>
+      </w:pPr>
+      <w:r>
+        <w:t>Felhasználói menü:</w:t>
+      </w:r>
+      <w:r>
+        <w:br/>
+        <w:t>A felhasználói menü két állapottal is rendelkezik:</w:t>
+      </w:r>
+    </w:p>
+    <w:p>
+      <w:pPr>
+        <w:pStyle w:val="Listaszerbekezds"/>
+        <w:numPr>
+          <w:ilvl w:val="1"/>
+          <w:numId w:val="3"/>
+        </w:numPr>
+      </w:pPr>
+      <w:r>
+        <w:t xml:space="preserve">Kijelentkezett: </w:t>
+      </w:r>
+      <w:r>
+        <w:br/>
+        <w:t>Innen elérhető a bejelentkezés és a regisztráció.</w:t>
+      </w:r>
+    </w:p>
+    <w:p>
+      <w:pPr>
+        <w:pStyle w:val="Listaszerbekezds"/>
+        <w:numPr>
+          <w:ilvl w:val="1"/>
+          <w:numId w:val="3"/>
+        </w:numPr>
+      </w:pPr>
+      <w:r>
+        <w:t>Bejelentkezett:</w:t>
+      </w:r>
+      <w:r>
+        <w:br/>
+        <w:t>Eléri a kijelentkezést és a profil beállításokat.</w:t>
+      </w:r>
+    </w:p>
+    <w:p>
+      <w:pPr>
+        <w:pStyle w:val="Listaszerbekezds"/>
+        <w:numPr>
+          <w:ilvl w:val="0"/>
+          <w:numId w:val="3"/>
+        </w:numPr>
+      </w:pPr>
+      <w:r>
+        <w:t>Általános menü:</w:t>
+      </w:r>
+      <w:r>
+        <w:br/>
+        <w:t>Ennek segítségével tud visszajutni a kezdőlapra, és innen éri el a Kontakt és a Rólunk oldalakat.</w:t>
+      </w:r>
+    </w:p>
+    <w:p>
+      <w:pPr>
+        <w:pStyle w:val="Listaszerbekezds"/>
+        <w:numPr>
+          <w:ilvl w:val="0"/>
+          <w:numId w:val="3"/>
+        </w:numPr>
+      </w:pPr>
+      <w:r>
+        <w:lastRenderedPageBreak/>
+        <w:t>Funkciós menü:</w:t>
+      </w:r>
+      <w:r>
+        <w:br/>
+        <w:t>Innen érhető el az alkalmazások és az alkatrészek összefoglaló oldala.</w:t>
+      </w:r>
+      <w:r>
+        <w:br/>
+        <w:t>Szintén itt találhatóak meg a módosítási lehetőséget biztosító oldalak a Saját setup, az Új alkalmazás és az Új alkatrész menüpontok alatt.</w:t>
+      </w:r>
+      <w:r>
+        <w:t xml:space="preserve"> Az utóbbi két menüpont csak abban az esetben érhető el, ha van bejelentkezett felhasználó, aki rendelkezik admin joggal.</w:t>
+      </w:r>
+    </w:p>
+    <w:p>
+      <w:r>
+        <w:t>A menürendszer segítségével a felhasználók könnyen elérhetik a weboldal különböző részeit. Az általános és a funkciós menük segítik a gyors eligazodást, míg a felhasználói menü személyre szabott beállításokat nyújt. Az egyes menüpontok világosan elkülönítik az információs oldalakat a funkcionális oldalaktól.</w:t>
+      </w:r>
+    </w:p>
+    <w:p>
+      <w:pPr>
+        <w:pStyle w:val="Cmsor2"/>
+      </w:pPr>
+      <w:r>
+        <w:t>Kezdőlap</w:t>
+      </w:r>
+    </w:p>
+    <w:p>
+      <w:r>
+        <w:rPr>
+          <w:noProof/>
+        </w:rPr>
+        <w:drawing>
+          <wp:anchor distT="0" distB="0" distL="114300" distR="114300" simplePos="0" relativeHeight="251660288" behindDoc="1" locked="0" layoutInCell="1" allowOverlap="1" wp14:anchorId="1CEAAFC5" wp14:editId="10D25BFC">
+            <wp:simplePos x="0" y="0"/>
+            <wp:positionH relativeFrom="margin">
+              <wp:align>right</wp:align>
+            </wp:positionH>
+            <wp:positionV relativeFrom="paragraph">
+              <wp:posOffset>245745</wp:posOffset>
+            </wp:positionV>
+            <wp:extent cx="5581650" cy="2905760"/>
+            <wp:effectExtent l="0" t="0" r="0" b="8890"/>
+            <wp:wrapTight wrapText="bothSides">
+              <wp:wrapPolygon edited="0">
+                <wp:start x="0" y="0"/>
+                <wp:lineTo x="0" y="21524"/>
+                <wp:lineTo x="21526" y="21524"/>
+                <wp:lineTo x="21526" y="0"/>
+                <wp:lineTo x="0" y="0"/>
+              </wp:wrapPolygon>
+            </wp:wrapTight>
+            <wp:docPr id="1288792282" name="Kép 1" descr="A képen szöveg, képernyőkép, Multimédiás szoftver, Grafikai szoftver látható&#10;&#10;Előfordulhat, hogy a mesterséges intelligencia által létrehozott tartalom helytelen."/>
+            <wp:cNvGraphicFramePr>
+              <a:graphicFrameLocks xmlns:a="http://schemas.openxmlformats.org/drawingml/2006/main" noChangeAspect="1"/>
+            </wp:cNvGraphicFramePr>
+            <a:graphic xmlns:a="http://schemas.openxmlformats.org/drawingml/2006/main">
+              <a:graphicData uri="http://schemas.openxmlformats.org/drawingml/2006/picture">
+                <pic:pic xmlns:pic="http://schemas.openxmlformats.org/drawingml/2006/picture">
+                  <pic:nvPicPr>
+                    <pic:cNvPr id="1288792282" name="Kép 1" descr="A képen szöveg, képernyőkép, Multimédiás szoftver, Grafikai szoftver látható&#10;&#10;Előfordulhat, hogy a mesterséges intelligencia által létrehozott tartalom helytelen."/>
+                    <pic:cNvPicPr/>
+                  </pic:nvPicPr>
+                  <pic:blipFill>
+                    <a:blip r:embed="rId11" cstate="print">
+                      <a:extLst>
+                        <a:ext uri="{28A0092B-C50C-407E-A947-70E740481C1C}">
+                          <a14:useLocalDpi xmlns:a14="http://schemas.microsoft.com/office/drawing/2010/main" val="0"/>
+                        </a:ext>
+                      </a:extLst>
+                    </a:blip>
+                    <a:stretch>
+                      <a:fillRect/>
+                    </a:stretch>
+                  </pic:blipFill>
+                  <pic:spPr>
+                    <a:xfrm>
+                      <a:off x="0" y="0"/>
+                      <a:ext cx="5581650" cy="2905760"/>
+                    </a:xfrm>
+                    <a:prstGeom prst="rect">
+                      <a:avLst/>
+                    </a:prstGeom>
+                  </pic:spPr>
+                </pic:pic>
+              </a:graphicData>
+            </a:graphic>
+            <wp14:sizeRelH relativeFrom="margin">
+              <wp14:pctWidth>0</wp14:pctWidth>
+            </wp14:sizeRelH>
+            <wp14:sizeRelV relativeFrom="margin">
+              <wp14:pctHeight>0</wp14:pctHeight>
+            </wp14:sizeRelV>
+          </wp:anchor>
+        </w:drawing>
+      </w:r>
+      <w:r>
+        <w:t xml:space="preserve">A </w:t>
+      </w:r>
+      <w:r>
+        <w:t>kezdőlap két alapvető funkciót foglal magába:</w:t>
+      </w:r>
+    </w:p>
+    <w:p>
+      <w:r>
+        <w:t>Bejelentkezés:</w:t>
+      </w:r>
+    </w:p>
+    <w:p>
+      <w:r>
+        <w:t>A bejelentkezés menüben az e-mail cím és a jelszó megadásának segítségével jelentkezhet be a már létező profiljába. Amennyiben nem rendelkezik még felhasználói profillal lehetősége van továbblépni a regisztráció menüpontra, akár a bejelentkezés menün belül vagy a lap alján látható Felhasználói menü második pontjaként.</w:t>
+      </w:r>
+    </w:p>
+    <w:p>
+      <w:r>
+        <w:t>A bejelentkezést követen ezen menü helyén egy az oldalt röviden bemutató szöveg jelenik meg, amely magába foglalja, hogy milyen új funkciókat biztosít a regisztráció a felhasználó számára.</w:t>
+      </w:r>
+    </w:p>
+    <w:p>
+      <w:r>
+        <w:t>Alkalmazás lista:</w:t>
+      </w:r>
+    </w:p>
+    <w:p>
+      <w:r>
+        <w:lastRenderedPageBreak/>
+        <w:t>A kezdőlapon látható kettős oszlopszerkezet másokik eleme egy felsorolás jellegű menü az oldal adatbázisában eltárolt alkalmazások közül véletlenszerűen jelenít meg négy elemet. Ezekre kattintva megnyithatja</w:t>
+      </w:r>
+      <w:r>
+        <w:t xml:space="preserve"> az adott alkalmazás részleteit összefoglaló oldalt.</w:t>
+      </w:r>
+    </w:p>
+    <w:p>
+      <w:r>
+        <w:t xml:space="preserve">Innen elérhető az </w:t>
+      </w:r>
+      <w:r>
+        <w:t>összes</w:t>
+      </w:r>
+      <w:r>
+        <w:t xml:space="preserve"> főbb már korábban bemutatott navigációs menü.</w:t>
+      </w:r>
+    </w:p>
+    <w:p>
+      <w:pPr>
+        <w:pStyle w:val="Cmsor2"/>
+      </w:pPr>
+      <w:r>
+        <w:t>Regisztráció</w:t>
+      </w:r>
+    </w:p>
+    <w:p>
+      <w:r>
+        <w:drawing>
+          <wp:anchor distT="0" distB="0" distL="114300" distR="114300" simplePos="0" relativeHeight="251661312" behindDoc="0" locked="0" layoutInCell="1" allowOverlap="1" wp14:anchorId="4DA73EDC" wp14:editId="4480604A">
+            <wp:simplePos x="0" y="0"/>
+            <wp:positionH relativeFrom="margin">
+              <wp:posOffset>-1270</wp:posOffset>
+            </wp:positionH>
+            <wp:positionV relativeFrom="paragraph">
+              <wp:posOffset>528320</wp:posOffset>
+            </wp:positionV>
+            <wp:extent cx="5579110" cy="2910840"/>
+            <wp:effectExtent l="0" t="0" r="2540" b="3810"/>
+            <wp:wrapSquare wrapText="bothSides"/>
+            <wp:docPr id="1626052875" name="Kép 1" descr="A képen szöveg, képernyőkép, tervezés látható&#10;&#10;Előfordulhat, hogy a mesterséges intelligencia által létrehozott tartalom helytelen."/>
+            <wp:cNvGraphicFramePr>
+              <a:graphicFrameLocks xmlns:a="http://schemas.openxmlformats.org/drawingml/2006/main" noChangeAspect="1"/>
+            </wp:cNvGraphicFramePr>
+            <a:graphic xmlns:a="http://schemas.openxmlformats.org/drawingml/2006/main">
+              <a:graphicData uri="http://schemas.openxmlformats.org/drawingml/2006/picture">
+                <pic:pic xmlns:pic="http://schemas.openxmlformats.org/drawingml/2006/picture">
+                  <pic:nvPicPr>
+                    <pic:cNvPr id="1626052875" name="Kép 1" descr="A képen szöveg, képernyőkép, tervezés látható&#10;&#10;Előfordulhat, hogy a mesterséges intelligencia által létrehozott tartalom helytelen."/>
+                    <pic:cNvPicPr/>
+                  </pic:nvPicPr>
+                  <pic:blipFill>
+                    <a:blip r:embed="rId12" cstate="print">
+                      <a:extLst>
+                        <a:ext uri="{28A0092B-C50C-407E-A947-70E740481C1C}">
+                          <a14:useLocalDpi xmlns:a14="http://schemas.microsoft.com/office/drawing/2010/main" val="0"/>
+                        </a:ext>
+                      </a:extLst>
+                    </a:blip>
+                    <a:stretch>
+                      <a:fillRect/>
+                    </a:stretch>
+                  </pic:blipFill>
+                  <pic:spPr>
+                    <a:xfrm>
+                      <a:off x="0" y="0"/>
+                      <a:ext cx="5579110" cy="2910840"/>
+                    </a:xfrm>
+                    <a:prstGeom prst="rect">
+                      <a:avLst/>
+                    </a:prstGeom>
+                  </pic:spPr>
+                </pic:pic>
+              </a:graphicData>
+            </a:graphic>
+            <wp14:sizeRelH relativeFrom="margin">
+              <wp14:pctWidth>0</wp14:pctWidth>
+            </wp14:sizeRelH>
+            <wp14:sizeRelV relativeFrom="margin">
+              <wp14:pctHeight>0</wp14:pctHeight>
+            </wp14:sizeRelV>
+          </wp:anchor>
+        </w:drawing>
+      </w:r>
+      <w:r>
+        <w:t xml:space="preserve">A regisztráció menüpont a </w:t>
+      </w:r>
+      <w:r>
+        <w:t xml:space="preserve">lap alján </w:t>
+      </w:r>
+      <w:r>
+        <w:t>található</w:t>
+      </w:r>
+      <w:r>
+        <w:t xml:space="preserve"> Felhasználói menü második pontjaként</w:t>
+      </w:r>
+      <w:r>
+        <w:t>, valamint elérhető a bejelentkezés menüpont alján lévő gyorsgomb segítségével is.</w:t>
+      </w:r>
+    </w:p>
+    <w:p>
+      <w:r>
+        <w:t xml:space="preserve">A regisztrációhoz szükséges egy egyedi felhasználónév, egy e-mail cím, valamint egy erős jelszó. Az oldal két különböző szín témát kezel, ami a sötét és a világos, ezt a regisztrációnál szintén szükséges megadni. Alapértelmezetten a sötét témát állítja be, amit akár később is lehetősége van módosítani a Beállítások menüpontban, a bejelentkezés után. A regisztráció csak egy erős jelszó megadása után lehetséges, </w:t>
+      </w:r>
+      <w:r>
+        <w:t>a jelszónak legalább 8 karakter hosszúnak kell lennie, tartalmazni a kell legalább egy nagy betűt, egy speciális karaktert, és egy számot.</w:t>
+      </w:r>
+    </w:p>
+    <w:p>
+      <w:pPr>
+        <w:pStyle w:val="Cmsor2"/>
+      </w:pPr>
+      <w:r>
+        <w:t>Beállítások</w:t>
+      </w:r>
+    </w:p>
+    <w:p>
+      <w:r>
+        <w:t xml:space="preserve">A </w:t>
+      </w:r>
+      <w:r>
+        <w:t>beállítások</w:t>
+      </w:r>
+      <w:r>
+        <w:t xml:space="preserve"> menüpont a lap alján található Felhasználói menü</w:t>
+      </w:r>
+      <w:r>
+        <w:t xml:space="preserve"> második pontjaként a kijelentkezés után. </w:t>
+      </w:r>
+      <w:r>
+        <w:t xml:space="preserve">Ez a menü négy almenüvel rendelkezik, az </w:t>
+      </w:r>
+      <w:r>
+        <w:t xml:space="preserve">Általános Profil </w:t>
+      </w:r>
+      <w:r>
+        <w:t xml:space="preserve">Beállítások, a </w:t>
+      </w:r>
+      <w:r>
+        <w:t xml:space="preserve">Biztonsági Profil </w:t>
+      </w:r>
+      <w:r>
+        <w:t xml:space="preserve">Beállítások, </w:t>
+      </w:r>
+      <w:r>
+        <w:t>Saját Setup Beállítások</w:t>
+      </w:r>
+      <w:r>
+        <w:t>, valamint az Admin Menü beállításaival.</w:t>
+      </w:r>
+      <w:r>
+        <w:t xml:space="preserve"> Az Admin Menüt leszámítva mind elérhető bármely felhasználó számára.</w:t>
+      </w:r>
+    </w:p>
+    <w:p>
+      <w:pPr>
+        <w:pStyle w:val="Cmsor3"/>
+      </w:pPr>
+      <w:r>
+        <w:lastRenderedPageBreak/>
+        <w:drawing>
+          <wp:anchor distT="0" distB="0" distL="114300" distR="114300" simplePos="0" relativeHeight="251662336" behindDoc="0" locked="0" layoutInCell="1" allowOverlap="1" wp14:anchorId="7E8F86A1" wp14:editId="78002AA8">
+            <wp:simplePos x="0" y="0"/>
+            <wp:positionH relativeFrom="margin">
+              <wp:posOffset>-1270</wp:posOffset>
+            </wp:positionH>
+            <wp:positionV relativeFrom="paragraph">
+              <wp:posOffset>217170</wp:posOffset>
+            </wp:positionV>
+            <wp:extent cx="5579110" cy="2914650"/>
+            <wp:effectExtent l="0" t="0" r="2540" b="0"/>
+            <wp:wrapSquare wrapText="bothSides"/>
+            <wp:docPr id="206904551" name="Kép 1" descr="A képen szöveg, képernyőkép, tervezés látható&#10;&#10;Előfordulhat, hogy a mesterséges intelligencia által létrehozott tartalom helytelen."/>
+            <wp:cNvGraphicFramePr>
+              <a:graphicFrameLocks xmlns:a="http://schemas.openxmlformats.org/drawingml/2006/main" noChangeAspect="1"/>
+            </wp:cNvGraphicFramePr>
+            <a:graphic xmlns:a="http://schemas.openxmlformats.org/drawingml/2006/main">
+              <a:graphicData uri="http://schemas.openxmlformats.org/drawingml/2006/picture">
+                <pic:pic xmlns:pic="http://schemas.openxmlformats.org/drawingml/2006/picture">
+                  <pic:nvPicPr>
+                    <pic:cNvPr id="206904551" name="Kép 1" descr="A képen szöveg, képernyőkép, tervezés látható&#10;&#10;Előfordulhat, hogy a mesterséges intelligencia által létrehozott tartalom helytelen."/>
+                    <pic:cNvPicPr/>
+                  </pic:nvPicPr>
+                  <pic:blipFill>
+                    <a:blip r:embed="rId13" cstate="print">
+                      <a:extLst>
+                        <a:ext uri="{28A0092B-C50C-407E-A947-70E740481C1C}">
+                          <a14:useLocalDpi xmlns:a14="http://schemas.microsoft.com/office/drawing/2010/main" val="0"/>
+                        </a:ext>
+                      </a:extLst>
+                    </a:blip>
+                    <a:stretch>
+                      <a:fillRect/>
+                    </a:stretch>
+                  </pic:blipFill>
+                  <pic:spPr>
+                    <a:xfrm>
+                      <a:off x="0" y="0"/>
+                      <a:ext cx="5579110" cy="2914650"/>
+                    </a:xfrm>
+                    <a:prstGeom prst="rect">
+                      <a:avLst/>
+                    </a:prstGeom>
+                  </pic:spPr>
+                </pic:pic>
+              </a:graphicData>
+            </a:graphic>
+          </wp:anchor>
+        </w:drawing>
+      </w:r>
+      <w:r>
+        <w:t>Általános Profil Beállitások</w:t>
+      </w:r>
+      <w:r>
+        <w:rPr>
+          <w:noProof/>
+        </w:rPr>
+        <w:t xml:space="preserve"> </w:t>
+      </w:r>
+    </w:p>
+    <w:p>
+      <w:r>
+        <w:t>Ezen menüponton belül van</w:t>
+      </w:r>
+      <w:r>
+        <w:t xml:space="preserve"> a felhasználónak</w:t>
+      </w:r>
+      <w:r>
+        <w:t xml:space="preserve"> lehetősége </w:t>
+      </w:r>
+      <w:r>
+        <w:t>megváltoztatnia a felhasználónevét, e-mail címét, az oldal témáját, valamint itt van lehetősége feltölteni a profilképét is.</w:t>
+      </w:r>
+    </w:p>
+    <w:p>
+      <w:pPr>
+        <w:rPr>
+          <w:noProof/>
+        </w:rPr>
+      </w:pPr>
+      <w:r>
+        <w:drawing>
+          <wp:anchor distT="0" distB="0" distL="114300" distR="114300" simplePos="0" relativeHeight="251663360" behindDoc="0" locked="0" layoutInCell="1" allowOverlap="1" wp14:anchorId="42AFD232" wp14:editId="642E8808">
+            <wp:simplePos x="0" y="0"/>
+            <wp:positionH relativeFrom="margin">
+              <wp:posOffset>-1270</wp:posOffset>
+            </wp:positionH>
+            <wp:positionV relativeFrom="paragraph">
+              <wp:posOffset>496570</wp:posOffset>
+            </wp:positionV>
+            <wp:extent cx="5579110" cy="1882140"/>
+            <wp:effectExtent l="0" t="0" r="2540" b="3810"/>
+            <wp:wrapSquare wrapText="bothSides"/>
+            <wp:docPr id="1022251473" name="Kép 1"/>
+            <wp:cNvGraphicFramePr>
+              <a:graphicFrameLocks xmlns:a="http://schemas.openxmlformats.org/drawingml/2006/main" noChangeAspect="1"/>
+            </wp:cNvGraphicFramePr>
+            <a:graphic xmlns:a="http://schemas.openxmlformats.org/drawingml/2006/main">
+              <a:graphicData uri="http://schemas.openxmlformats.org/drawingml/2006/picture">
+                <pic:pic xmlns:pic="http://schemas.openxmlformats.org/drawingml/2006/picture">
+                  <pic:nvPicPr>
+                    <pic:cNvPr id="1022251473" name=""/>
+                    <pic:cNvPicPr/>
+                  </pic:nvPicPr>
+                  <pic:blipFill rotWithShape="1">
+                    <a:blip r:embed="rId14" cstate="print">
+                      <a:extLst>
+                        <a:ext uri="{28A0092B-C50C-407E-A947-70E740481C1C}">
+                          <a14:useLocalDpi xmlns:a14="http://schemas.microsoft.com/office/drawing/2010/main" val="0"/>
+                        </a:ext>
+                      </a:extLst>
+                    </a:blip>
+                    <a:srcRect t="35199"/>
+                    <a:stretch/>
+                  </pic:blipFill>
+                  <pic:spPr bwMode="auto">
+                    <a:xfrm>
+                      <a:off x="0" y="0"/>
+                      <a:ext cx="5579110" cy="1882140"/>
+                    </a:xfrm>
+                    <a:prstGeom prst="rect">
+                      <a:avLst/>
+                    </a:prstGeom>
+                    <a:ln>
+                      <a:noFill/>
+                    </a:ln>
+                    <a:extLst>
+                      <a:ext uri="{53640926-AAD7-44D8-BBD7-CCE9431645EC}">
+                        <a14:shadowObscured xmlns:a14="http://schemas.microsoft.com/office/drawing/2010/main"/>
+                      </a:ext>
+                    </a:extLst>
+                  </pic:spPr>
+                </pic:pic>
+              </a:graphicData>
+            </a:graphic>
+            <wp14:sizeRelV relativeFrom="margin">
+              <wp14:pctHeight>0</wp14:pctHeight>
+            </wp14:sizeRelV>
+          </wp:anchor>
+        </w:drawing>
+      </w:r>
+      <w:r>
+        <w:t>A megadott adatoknak különböznie kell az eredetiektől, valamint a felhasználónévnek, és az e-mail címnek egyedinek kell lennie ahhoz, hogy a módosítás sikeres legyen.</w:t>
+      </w:r>
+      <w:r>
+        <w:rPr>
+          <w:noProof/>
+        </w:rPr>
+        <w:t xml:space="preserve"> </w:t>
+      </w:r>
+    </w:p>
+    <w:p>
+      <w:pPr>
+        <w:rPr>
+          <w:noProof/>
+        </w:rPr>
+      </w:pPr>
+      <w:r>
+        <w:rPr>
+          <w:noProof/>
+        </w:rPr>
+        <w:drawing>
+          <wp:anchor distT="0" distB="0" distL="114300" distR="114300" simplePos="0" relativeHeight="251664384" behindDoc="0" locked="0" layoutInCell="1" allowOverlap="1" wp14:anchorId="11EECEEE" wp14:editId="3C3D30DC">
+            <wp:simplePos x="0" y="0"/>
+            <wp:positionH relativeFrom="margin">
+              <wp:align>right</wp:align>
+            </wp:positionH>
+            <wp:positionV relativeFrom="paragraph">
+              <wp:posOffset>2345690</wp:posOffset>
+            </wp:positionV>
+            <wp:extent cx="5579110" cy="984250"/>
+            <wp:effectExtent l="0" t="0" r="2540" b="6350"/>
+            <wp:wrapSquare wrapText="bothSides"/>
+            <wp:docPr id="880798309" name="Kép 1"/>
+            <wp:cNvGraphicFramePr>
+              <a:graphicFrameLocks xmlns:a="http://schemas.openxmlformats.org/drawingml/2006/main" noChangeAspect="1"/>
+            </wp:cNvGraphicFramePr>
+            <a:graphic xmlns:a="http://schemas.openxmlformats.org/drawingml/2006/main">
+              <a:graphicData uri="http://schemas.openxmlformats.org/drawingml/2006/picture">
+                <pic:pic xmlns:pic="http://schemas.openxmlformats.org/drawingml/2006/picture">
+                  <pic:nvPicPr>
+                    <pic:cNvPr id="880798309" name=""/>
+                    <pic:cNvPicPr/>
+                  </pic:nvPicPr>
+                  <pic:blipFill rotWithShape="1">
+                    <a:blip r:embed="rId15" cstate="print">
+                      <a:extLst>
+                        <a:ext uri="{28A0092B-C50C-407E-A947-70E740481C1C}">
+                          <a14:useLocalDpi xmlns:a14="http://schemas.microsoft.com/office/drawing/2010/main" val="0"/>
+                        </a:ext>
+                      </a:extLst>
+                    </a:blip>
+                    <a:srcRect t="46547" b="19580"/>
+                    <a:stretch/>
+                  </pic:blipFill>
+                  <pic:spPr bwMode="auto">
+                    <a:xfrm>
+                      <a:off x="0" y="0"/>
+                      <a:ext cx="5579110" cy="984250"/>
+                    </a:xfrm>
+                    <a:prstGeom prst="rect">
+                      <a:avLst/>
+                    </a:prstGeom>
+                    <a:ln>
+                      <a:noFill/>
+                    </a:ln>
+                    <a:extLst>
+                      <a:ext uri="{53640926-AAD7-44D8-BBD7-CCE9431645EC}">
+                        <a14:shadowObscured xmlns:a14="http://schemas.microsoft.com/office/drawing/2010/main"/>
+                      </a:ext>
+                    </a:extLst>
+                  </pic:spPr>
+                </pic:pic>
+              </a:graphicData>
+            </a:graphic>
+            <wp14:sizeRelV relativeFrom="margin">
+              <wp14:pctHeight>0</wp14:pctHeight>
+            </wp14:sizeRelV>
+          </wp:anchor>
+        </w:drawing>
+      </w:r>
+      <w:r>
+        <w:rPr>
+          <w:noProof/>
+        </w:rPr>
+        <w:t>A kép feltöltése előtt meg</w:t>
+      </w:r>
+      <w:r>
+        <w:rPr>
+          <w:noProof/>
+        </w:rPr>
+        <w:t xml:space="preserve"> </w:t>
+      </w:r>
+      <w:r>
+        <w:rPr>
+          <w:noProof/>
+        </w:rPr>
+        <w:t>tudja nézni annak elölnézetét.</w:t>
+      </w:r>
+      <w:r>
+        <w:rPr>
+          <w:noProof/>
+        </w:rPr>
+        <w:t xml:space="preserve"> Alapértelmezetten egy négyzetes (1:1) képarányú képet vár a feltöltéshez. </w:t>
+      </w:r>
+    </w:p>
+    <w:p>
+      <w:pPr>
+        <w:rPr>
+          <w:noProof/>
+        </w:rPr>
+      </w:pPr>
+      <w:r>
+        <w:rPr>
+          <w:noProof/>
+        </w:rPr>
+        <w:t>Amennyiben a kép nem felel meg ezen formátumnak, lehetősége van megfelelő felbontásúra vágni.</w:t>
+      </w:r>
+    </w:p>
+    <w:p>
+      <w:pPr>
+        <w:pStyle w:val="Cmsor3"/>
+      </w:pPr>
+      <w:r>
+        <w:lastRenderedPageBreak/>
+        <w:t>Biztonsági Profil Beállítások</w:t>
+      </w:r>
+    </w:p>
+    <w:p>
+      <w:r>
+        <w:drawing>
+          <wp:anchor distT="0" distB="0" distL="114300" distR="114300" simplePos="0" relativeHeight="251665408" behindDoc="0" locked="0" layoutInCell="1" allowOverlap="1" wp14:anchorId="31455677" wp14:editId="1FB231E9">
+            <wp:simplePos x="0" y="0"/>
+            <wp:positionH relativeFrom="margin">
+              <wp:posOffset>-1270</wp:posOffset>
+            </wp:positionH>
+            <wp:positionV relativeFrom="paragraph">
+              <wp:posOffset>219710</wp:posOffset>
+            </wp:positionV>
+            <wp:extent cx="5579110" cy="2904490"/>
+            <wp:effectExtent l="0" t="0" r="2540" b="0"/>
+            <wp:wrapSquare wrapText="bothSides"/>
+            <wp:docPr id="903523708" name="Kép 1" descr="A képen képernyőkép, szöveg, tervezés látható&#10;&#10;Előfordulhat, hogy a mesterséges intelligencia által létrehozott tartalom helytelen."/>
+            <wp:cNvGraphicFramePr>
+              <a:graphicFrameLocks xmlns:a="http://schemas.openxmlformats.org/drawingml/2006/main" noChangeAspect="1"/>
+            </wp:cNvGraphicFramePr>
+            <a:graphic xmlns:a="http://schemas.openxmlformats.org/drawingml/2006/main">
+              <a:graphicData uri="http://schemas.openxmlformats.org/drawingml/2006/picture">
+                <pic:pic xmlns:pic="http://schemas.openxmlformats.org/drawingml/2006/picture">
+                  <pic:nvPicPr>
+                    <pic:cNvPr id="903523708" name="Kép 1" descr="A képen képernyőkép, szöveg, tervezés látható&#10;&#10;Előfordulhat, hogy a mesterséges intelligencia által létrehozott tartalom helytelen."/>
+                    <pic:cNvPicPr/>
+                  </pic:nvPicPr>
+                  <pic:blipFill>
+                    <a:blip r:embed="rId16" cstate="print">
+                      <a:extLst>
+                        <a:ext uri="{28A0092B-C50C-407E-A947-70E740481C1C}">
+                          <a14:useLocalDpi xmlns:a14="http://schemas.microsoft.com/office/drawing/2010/main" val="0"/>
+                        </a:ext>
+                      </a:extLst>
+                    </a:blip>
+                    <a:stretch>
+                      <a:fillRect/>
+                    </a:stretch>
+                  </pic:blipFill>
+                  <pic:spPr>
+                    <a:xfrm>
+                      <a:off x="0" y="0"/>
+                      <a:ext cx="5579110" cy="2904490"/>
+                    </a:xfrm>
+                    <a:prstGeom prst="rect">
+                      <a:avLst/>
+                    </a:prstGeom>
+                  </pic:spPr>
+                </pic:pic>
+              </a:graphicData>
+            </a:graphic>
+            <wp14:sizeRelH relativeFrom="margin">
+              <wp14:pctWidth>0</wp14:pctWidth>
+            </wp14:sizeRelH>
+            <wp14:sizeRelV relativeFrom="margin">
+              <wp14:pctHeight>0</wp14:pctHeight>
+            </wp14:sizeRelV>
+          </wp:anchor>
+        </w:drawing>
+      </w:r>
+      <w:r>
+        <w:t xml:space="preserve">Ezen menüpontban van lehetősége módosítani a jelszavát, valamint törölni a profilját. </w:t>
+      </w:r>
+      <w:r>
+        <w:t xml:space="preserve"> </w:t>
+      </w:r>
+      <w:r>
+        <w:br/>
+        <w:t>A jelszóra továbbra is vonatkoznak a regisztráció menüpontban leírt feltételek, hogy megfelelő erősségűnek kell lennie.</w:t>
+      </w:r>
+      <w:r>
+        <w:br/>
+        <w:t>A profil törléséhez beépített biztonsági rendszer másodlagos megerősítést kér a törlés véglegesítéséhez.</w:t>
+      </w:r>
+    </w:p>
+    <w:p>
+      <w:pPr>
+        <w:pStyle w:val="Cmsor3"/>
+      </w:pPr>
+      <w:r>
+        <w:t>Saját Setup Beállítások</w:t>
+      </w:r>
+    </w:p>
+    <w:p>
+      <w:r>
+        <w:drawing>
+          <wp:anchor distT="0" distB="0" distL="114300" distR="114300" simplePos="0" relativeHeight="251666432" behindDoc="0" locked="0" layoutInCell="1" allowOverlap="1" wp14:anchorId="0CCA87AF" wp14:editId="1C6C234E">
+            <wp:simplePos x="0" y="0"/>
+            <wp:positionH relativeFrom="margin">
+              <wp:posOffset>-1270</wp:posOffset>
+            </wp:positionH>
+            <wp:positionV relativeFrom="paragraph">
+              <wp:posOffset>486410</wp:posOffset>
+            </wp:positionV>
+            <wp:extent cx="5579110" cy="2912110"/>
+            <wp:effectExtent l="0" t="0" r="2540" b="2540"/>
+            <wp:wrapSquare wrapText="bothSides"/>
+            <wp:docPr id="571120952" name="Kép 1" descr="A képen szöveg, képernyőkép, tervezés látható&#10;&#10;Előfordulhat, hogy a mesterséges intelligencia által létrehozott tartalom helytelen."/>
+            <wp:cNvGraphicFramePr>
+              <a:graphicFrameLocks xmlns:a="http://schemas.openxmlformats.org/drawingml/2006/main" noChangeAspect="1"/>
+            </wp:cNvGraphicFramePr>
+            <a:graphic xmlns:a="http://schemas.openxmlformats.org/drawingml/2006/main">
+              <a:graphicData uri="http://schemas.openxmlformats.org/drawingml/2006/picture">
+                <pic:pic xmlns:pic="http://schemas.openxmlformats.org/drawingml/2006/picture">
+                  <pic:nvPicPr>
+                    <pic:cNvPr id="571120952" name="Kép 1" descr="A képen szöveg, képernyőkép, tervezés látható&#10;&#10;Előfordulhat, hogy a mesterséges intelligencia által létrehozott tartalom helytelen."/>
+                    <pic:cNvPicPr/>
+                  </pic:nvPicPr>
+                  <pic:blipFill>
+                    <a:blip r:embed="rId17" cstate="print">
+                      <a:extLst>
+                        <a:ext uri="{28A0092B-C50C-407E-A947-70E740481C1C}">
+                          <a14:useLocalDpi xmlns:a14="http://schemas.microsoft.com/office/drawing/2010/main" val="0"/>
+                        </a:ext>
+                      </a:extLst>
+                    </a:blip>
+                    <a:stretch>
+                      <a:fillRect/>
+                    </a:stretch>
+                  </pic:blipFill>
+                  <pic:spPr>
+                    <a:xfrm>
+                      <a:off x="0" y="0"/>
+                      <a:ext cx="5579110" cy="2912110"/>
+                    </a:xfrm>
+                    <a:prstGeom prst="rect">
+                      <a:avLst/>
+                    </a:prstGeom>
+                  </pic:spPr>
+                </pic:pic>
+              </a:graphicData>
+            </a:graphic>
+          </wp:anchor>
+        </w:drawing>
+      </w:r>
+      <w:r>
+        <w:t xml:space="preserve">Ezen menüpontban tudja a felhasználó, az általa elmentett konfigurációkat megtekinteni, valamint kezelni. </w:t>
+      </w:r>
+    </w:p>
+    <w:p>
+      <w:r>
+        <w:t>Az ezek megjelenítésére szolgáló táblázat rendelkezik egy kereső funkcióval, ahol az elnevezések alapján képes kötöttük a felhasználó keresni.</w:t>
       </w:r>
     </w:p>
     <w:p>
@@ -1566,7 +2327,7 @@
       </w:sdtContent>
     </w:sdt>
     <w:sectPr>
-      <w:footerReference w:type="first" r:id="rId10"/>
+      <w:footerReference w:type="first" r:id="rId18"/>
       <w:pgSz w:w="11906" w:h="16838"/>
       <w:pgMar w:top="1418" w:right="1418" w:bottom="1418" w:left="1418" w:header="709" w:footer="709" w:gutter="284"/>
       <w:pgNumType w:start="1"/>
@@ -1830,8 +2591,240 @@
       </w:pPr>
     </w:lvl>
   </w:abstractNum>
+  <w:abstractNum w:abstractNumId="1" w15:restartNumberingAfterBreak="0">
+    <w:nsid w:val="25806867"/>
+    <w:multiLevelType w:val="hybridMultilevel"/>
+    <w:tmpl w:val="1FE2698C"/>
+    <w:lvl w:ilvl="0" w:tplc="040E0001">
+      <w:start w:val="1"/>
+      <w:numFmt w:val="bullet"/>
+      <w:lvlText w:val=""/>
+      <w:lvlJc w:val="left"/>
+      <w:pPr>
+        <w:ind w:left="1789" w:hanging="360"/>
+      </w:pPr>
+      <w:rPr>
+        <w:rFonts w:ascii="Symbol" w:hAnsi="Symbol" w:hint="default"/>
+      </w:rPr>
+    </w:lvl>
+    <w:lvl w:ilvl="1" w:tplc="040E0003" w:tentative="1">
+      <w:start w:val="1"/>
+      <w:numFmt w:val="bullet"/>
+      <w:lvlText w:val="o"/>
+      <w:lvlJc w:val="left"/>
+      <w:pPr>
+        <w:ind w:left="2509" w:hanging="360"/>
+      </w:pPr>
+      <w:rPr>
+        <w:rFonts w:ascii="Courier New" w:hAnsi="Courier New" w:cs="Courier New" w:hint="default"/>
+      </w:rPr>
+    </w:lvl>
+    <w:lvl w:ilvl="2" w:tplc="040E0005" w:tentative="1">
+      <w:start w:val="1"/>
+      <w:numFmt w:val="bullet"/>
+      <w:lvlText w:val=""/>
+      <w:lvlJc w:val="left"/>
+      <w:pPr>
+        <w:ind w:left="3229" w:hanging="360"/>
+      </w:pPr>
+      <w:rPr>
+        <w:rFonts w:ascii="Wingdings" w:hAnsi="Wingdings" w:hint="default"/>
+      </w:rPr>
+    </w:lvl>
+    <w:lvl w:ilvl="3" w:tplc="040E0001" w:tentative="1">
+      <w:start w:val="1"/>
+      <w:numFmt w:val="bullet"/>
+      <w:lvlText w:val=""/>
+      <w:lvlJc w:val="left"/>
+      <w:pPr>
+        <w:ind w:left="3949" w:hanging="360"/>
+      </w:pPr>
+      <w:rPr>
+        <w:rFonts w:ascii="Symbol" w:hAnsi="Symbol" w:hint="default"/>
+      </w:rPr>
+    </w:lvl>
+    <w:lvl w:ilvl="4" w:tplc="040E0003" w:tentative="1">
+      <w:start w:val="1"/>
+      <w:numFmt w:val="bullet"/>
+      <w:lvlText w:val="o"/>
+      <w:lvlJc w:val="left"/>
+      <w:pPr>
+        <w:ind w:left="4669" w:hanging="360"/>
+      </w:pPr>
+      <w:rPr>
+        <w:rFonts w:ascii="Courier New" w:hAnsi="Courier New" w:cs="Courier New" w:hint="default"/>
+      </w:rPr>
+    </w:lvl>
+    <w:lvl w:ilvl="5" w:tplc="040E0005" w:tentative="1">
+      <w:start w:val="1"/>
+      <w:numFmt w:val="bullet"/>
+      <w:lvlText w:val=""/>
+      <w:lvlJc w:val="left"/>
+      <w:pPr>
+        <w:ind w:left="5389" w:hanging="360"/>
+      </w:pPr>
+      <w:rPr>
+        <w:rFonts w:ascii="Wingdings" w:hAnsi="Wingdings" w:hint="default"/>
+      </w:rPr>
+    </w:lvl>
+    <w:lvl w:ilvl="6" w:tplc="040E0001" w:tentative="1">
+      <w:start w:val="1"/>
+      <w:numFmt w:val="bullet"/>
+      <w:lvlText w:val=""/>
+      <w:lvlJc w:val="left"/>
+      <w:pPr>
+        <w:ind w:left="6109" w:hanging="360"/>
+      </w:pPr>
+      <w:rPr>
+        <w:rFonts w:ascii="Symbol" w:hAnsi="Symbol" w:hint="default"/>
+      </w:rPr>
+    </w:lvl>
+    <w:lvl w:ilvl="7" w:tplc="040E0003" w:tentative="1">
+      <w:start w:val="1"/>
+      <w:numFmt w:val="bullet"/>
+      <w:lvlText w:val="o"/>
+      <w:lvlJc w:val="left"/>
+      <w:pPr>
+        <w:ind w:left="6829" w:hanging="360"/>
+      </w:pPr>
+      <w:rPr>
+        <w:rFonts w:ascii="Courier New" w:hAnsi="Courier New" w:cs="Courier New" w:hint="default"/>
+      </w:rPr>
+    </w:lvl>
+    <w:lvl w:ilvl="8" w:tplc="040E0005" w:tentative="1">
+      <w:start w:val="1"/>
+      <w:numFmt w:val="bullet"/>
+      <w:lvlText w:val=""/>
+      <w:lvlJc w:val="left"/>
+      <w:pPr>
+        <w:ind w:left="7549" w:hanging="360"/>
+      </w:pPr>
+      <w:rPr>
+        <w:rFonts w:ascii="Wingdings" w:hAnsi="Wingdings" w:hint="default"/>
+      </w:rPr>
+    </w:lvl>
+  </w:abstractNum>
+  <w:abstractNum w:abstractNumId="2" w15:restartNumberingAfterBreak="0">
+    <w:nsid w:val="76EE5CA4"/>
+    <w:multiLevelType w:val="hybridMultilevel"/>
+    <w:tmpl w:val="A216CDE4"/>
+    <w:lvl w:ilvl="0" w:tplc="040E0001">
+      <w:start w:val="1"/>
+      <w:numFmt w:val="bullet"/>
+      <w:lvlText w:val=""/>
+      <w:lvlJc w:val="left"/>
+      <w:pPr>
+        <w:ind w:left="720" w:hanging="360"/>
+      </w:pPr>
+      <w:rPr>
+        <w:rFonts w:ascii="Symbol" w:hAnsi="Symbol" w:hint="default"/>
+      </w:rPr>
+    </w:lvl>
+    <w:lvl w:ilvl="1" w:tplc="040E0003">
+      <w:start w:val="1"/>
+      <w:numFmt w:val="bullet"/>
+      <w:lvlText w:val="o"/>
+      <w:lvlJc w:val="left"/>
+      <w:pPr>
+        <w:ind w:left="1440" w:hanging="360"/>
+      </w:pPr>
+      <w:rPr>
+        <w:rFonts w:ascii="Courier New" w:hAnsi="Courier New" w:cs="Courier New" w:hint="default"/>
+      </w:rPr>
+    </w:lvl>
+    <w:lvl w:ilvl="2" w:tplc="040E0005" w:tentative="1">
+      <w:start w:val="1"/>
+      <w:numFmt w:val="bullet"/>
+      <w:lvlText w:val=""/>
+      <w:lvlJc w:val="left"/>
+      <w:pPr>
+        <w:ind w:left="2160" w:hanging="360"/>
+      </w:pPr>
+      <w:rPr>
+        <w:rFonts w:ascii="Wingdings" w:hAnsi="Wingdings" w:hint="default"/>
+      </w:rPr>
+    </w:lvl>
+    <w:lvl w:ilvl="3" w:tplc="040E0001" w:tentative="1">
+      <w:start w:val="1"/>
+      <w:numFmt w:val="bullet"/>
+      <w:lvlText w:val=""/>
+      <w:lvlJc w:val="left"/>
+      <w:pPr>
+        <w:ind w:left="2880" w:hanging="360"/>
+      </w:pPr>
+      <w:rPr>
+        <w:rFonts w:ascii="Symbol" w:hAnsi="Symbol" w:hint="default"/>
+      </w:rPr>
+    </w:lvl>
+    <w:lvl w:ilvl="4" w:tplc="040E0003" w:tentative="1">
+      <w:start w:val="1"/>
+      <w:numFmt w:val="bullet"/>
+      <w:lvlText w:val="o"/>
+      <w:lvlJc w:val="left"/>
+      <w:pPr>
+        <w:ind w:left="3600" w:hanging="360"/>
+      </w:pPr>
+      <w:rPr>
+        <w:rFonts w:ascii="Courier New" w:hAnsi="Courier New" w:cs="Courier New" w:hint="default"/>
+      </w:rPr>
+    </w:lvl>
+    <w:lvl w:ilvl="5" w:tplc="040E0005" w:tentative="1">
+      <w:start w:val="1"/>
+      <w:numFmt w:val="bullet"/>
+      <w:lvlText w:val=""/>
+      <w:lvlJc w:val="left"/>
+      <w:pPr>
+        <w:ind w:left="4320" w:hanging="360"/>
+      </w:pPr>
+      <w:rPr>
+        <w:rFonts w:ascii="Wingdings" w:hAnsi="Wingdings" w:hint="default"/>
+      </w:rPr>
+    </w:lvl>
+    <w:lvl w:ilvl="6" w:tplc="040E0001" w:tentative="1">
+      <w:start w:val="1"/>
+      <w:numFmt w:val="bullet"/>
+      <w:lvlText w:val=""/>
+      <w:lvlJc w:val="left"/>
+      <w:pPr>
+        <w:ind w:left="5040" w:hanging="360"/>
+      </w:pPr>
+      <w:rPr>
+        <w:rFonts w:ascii="Symbol" w:hAnsi="Symbol" w:hint="default"/>
+      </w:rPr>
+    </w:lvl>
+    <w:lvl w:ilvl="7" w:tplc="040E0003" w:tentative="1">
+      <w:start w:val="1"/>
+      <w:numFmt w:val="bullet"/>
+      <w:lvlText w:val="o"/>
+      <w:lvlJc w:val="left"/>
+      <w:pPr>
+        <w:ind w:left="5760" w:hanging="360"/>
+      </w:pPr>
+      <w:rPr>
+        <w:rFonts w:ascii="Courier New" w:hAnsi="Courier New" w:cs="Courier New" w:hint="default"/>
+      </w:rPr>
+    </w:lvl>
+    <w:lvl w:ilvl="8" w:tplc="040E0005" w:tentative="1">
+      <w:start w:val="1"/>
+      <w:numFmt w:val="bullet"/>
+      <w:lvlText w:val=""/>
+      <w:lvlJc w:val="left"/>
+      <w:pPr>
+        <w:ind w:left="6480" w:hanging="360"/>
+      </w:pPr>
+      <w:rPr>
+        <w:rFonts w:ascii="Wingdings" w:hAnsi="Wingdings" w:hint="default"/>
+      </w:rPr>
+    </w:lvl>
+  </w:abstractNum>
   <w:num w:numId="1" w16cid:durableId="247620874">
     <w:abstractNumId w:val="0"/>
+  </w:num>
+  <w:num w:numId="2" w16cid:durableId="1859346215">
+    <w:abstractNumId w:val="1"/>
+  </w:num>
+  <w:num w:numId="3" w16cid:durableId="976758602">
+    <w:abstractNumId w:val="2"/>
   </w:num>
 </w:numbering>
 </file>
@@ -2297,7 +3290,7 @@
     <w:uiPriority w:val="9"/>
     <w:unhideWhenUsed/>
     <w:qFormat/>
-    <w:rsid w:val="00A4687A"/>
+    <w:rsid w:val="00B844A4"/>
     <w:pPr>
       <w:keepNext/>
       <w:keepLines/>
@@ -2308,7 +3301,6 @@
     <w:rPr>
       <w:rFonts w:eastAsiaTheme="majorEastAsia" w:cstheme="majorBidi"/>
       <w:b/>
-      <w:i/>
       <w:szCs w:val="24"/>
     </w:rPr>
   </w:style>
@@ -2369,11 +3361,10 @@
     <w:basedOn w:val="Bekezdsalapbettpusa"/>
     <w:link w:val="Cmsor3"/>
     <w:uiPriority w:val="9"/>
-    <w:rsid w:val="00A4687A"/>
+    <w:rsid w:val="00B844A4"/>
     <w:rPr>
       <w:rFonts w:ascii="Times New Roman" w:eastAsiaTheme="majorEastAsia" w:hAnsi="Times New Roman" w:cstheme="majorBidi"/>
       <w:b/>
-      <w:i/>
       <w:sz w:val="24"/>
       <w:szCs w:val="24"/>
     </w:rPr>
@@ -2585,6 +3576,7 @@
   </w:style>
   <w:style w:type="paragraph" w:styleId="Nincstrkz">
     <w:name w:val="No Spacing"/>
+    <w:aliases w:val="Balra"/>
     <w:uiPriority w:val="1"/>
     <w:qFormat/>
     <w:rsid w:val="00781D31"/>
@@ -2626,6 +3618,17 @@
       <w:sz w:val="20"/>
       <w:szCs w:val="20"/>
     </w:rPr>
+  </w:style>
+  <w:style w:type="paragraph" w:styleId="Listaszerbekezds">
+    <w:name w:val="List Paragraph"/>
+    <w:basedOn w:val="Norml"/>
+    <w:uiPriority w:val="34"/>
+    <w:qFormat/>
+    <w:rsid w:val="002137A3"/>
+    <w:pPr>
+      <w:ind w:left="720"/>
+      <w:contextualSpacing/>
+    </w:pPr>
   </w:style>
 </w:styles>
 </file>

</xml_diff>